<commit_message>
Updated step 1 documentation
</commit_message>
<xml_diff>
--- a/Step 1/SACRED Step 1 Implementation.docx
+++ b/Step 1/SACRED Step 1 Implementation.docx
@@ -3292,8 +3292,6 @@
       <w:r>
         <w:t>exploring how hazards can evolve between levels if left unchecked, an idea to be explored within Step 2 of SACRED.</w:t>
       </w:r>
-      <w:bookmarkStart w:id="0" w:name="_GoBack"/>
-      <w:bookmarkEnd w:id="0"/>
     </w:p>
     <w:p>
       <w:pPr>
@@ -3350,6 +3348,45 @@
       </w:pPr>
       <w:r>
         <w:t>In summary, the work done in this initial step lays a speculative yet informed foundation, which will be critically evaluated and refined in the subsequent steps of SACRED, ensuring a robust and comprehensive safety assurance process for the autonomous railway system.</w:t>
+      </w:r>
+    </w:p>
+    <w:p>
+      <w:pPr>
+        <w:pStyle w:val="NormalWeb"/>
+      </w:pPr>
+    </w:p>
+    <w:p>
+      <w:pPr>
+        <w:pStyle w:val="Heading3"/>
+      </w:pPr>
+      <w:r>
+        <w:t>Tech identification and passive e</w:t>
+      </w:r>
+      <w:bookmarkStart w:id="0" w:name="_GoBack"/>
+      <w:bookmarkEnd w:id="0"/>
+      <w:r>
+        <w:t>xploration.</w:t>
+      </w:r>
+    </w:p>
+    <w:p>
+      <w:r>
+        <w:t xml:space="preserve">SACRED is a </w:t>
+      </w:r>
+      <w:proofErr w:type="gramStart"/>
+      <w:r>
+        <w:t>7 step</w:t>
+      </w:r>
+      <w:proofErr w:type="gramEnd"/>
+      <w:r>
+        <w:t xml:space="preserve"> methodology wherein the actual exploration of technology doesn’t begin until step 6, however, within step 1, when generating the </w:t>
+      </w:r>
+      <w:proofErr w:type="spellStart"/>
+      <w:r>
+        <w:t>MoSCoW</w:t>
+      </w:r>
+      <w:proofErr w:type="spellEnd"/>
+      <w:r>
+        <w:t xml:space="preserve"> structure, features are identified that must be accomplished, within subsequent steps it is important to keep in mind that all identified traits (relevant hazards, requirements to assure and classification of hazard/criticality.) Will all need to be possible on some sort of Autonomous System, therefore, in order to not lose time or effort, it is important to ensure that every suggested quality is possible using the state of the art. It may be worth identifying and exploring relevant software prior to the exploration of step 6.</w:t>
       </w:r>
     </w:p>
     <w:sectPr>
@@ -3881,6 +3918,27 @@
     <w:name w:val="Normal"/>
     <w:qFormat/>
   </w:style>
+  <w:style w:type="paragraph" w:styleId="Heading1">
+    <w:name w:val="heading 1"/>
+    <w:basedOn w:val="Normal"/>
+    <w:next w:val="Normal"/>
+    <w:link w:val="Heading1Char"/>
+    <w:uiPriority w:val="9"/>
+    <w:qFormat/>
+    <w:rsid w:val="00AC748E"/>
+    <w:pPr>
+      <w:keepNext/>
+      <w:keepLines/>
+      <w:spacing w:before="240" w:after="0"/>
+      <w:outlineLvl w:val="0"/>
+    </w:pPr>
+    <w:rPr>
+      <w:rFonts w:asciiTheme="majorHAnsi" w:eastAsiaTheme="majorEastAsia" w:hAnsiTheme="majorHAnsi" w:cstheme="majorBidi"/>
+      <w:color w:val="2F5496" w:themeColor="accent1" w:themeShade="BF"/>
+      <w:sz w:val="32"/>
+      <w:szCs w:val="32"/>
+    </w:rPr>
+  </w:style>
   <w:style w:type="paragraph" w:styleId="Heading2">
     <w:name w:val="heading 2"/>
     <w:basedOn w:val="Normal"/>
@@ -4103,6 +4161,19 @@
         <w:bCs/>
       </w:rPr>
     </w:tblStylePr>
+  </w:style>
+  <w:style w:type="character" w:customStyle="1" w:styleId="Heading1Char">
+    <w:name w:val="Heading 1 Char"/>
+    <w:basedOn w:val="DefaultParagraphFont"/>
+    <w:link w:val="Heading1"/>
+    <w:uiPriority w:val="9"/>
+    <w:rsid w:val="00AC748E"/>
+    <w:rPr>
+      <w:rFonts w:asciiTheme="majorHAnsi" w:eastAsiaTheme="majorEastAsia" w:hAnsiTheme="majorHAnsi" w:cstheme="majorBidi"/>
+      <w:color w:val="2F5496" w:themeColor="accent1" w:themeShade="BF"/>
+      <w:sz w:val="32"/>
+      <w:szCs w:val="32"/>
+    </w:rPr>
   </w:style>
 </w:styles>
 </file>

</xml_diff>